<commit_message>
new file:   frontend/public/logow.png 	new file:   frontend/public/note.png 	modified:   frontend/src/app/choice_sel/page.js 	new file:   frontend/src/app/up_no/AnimatedButton.css 	new file:   frontend/src/app/up_no/Step1.js 	new file:   frontend/src/app/up_no/Step2.js 	new file:   frontend/src/app/up_no/Step3.js 	new file:   frontend/src/app/up_no/Step4.js 	modified:   frontend/src/app/up_no/page.js 	deleted:    frontend/src/app/up_no/styles.module.css
</commit_message>
<xml_diff>
--- a/backend/temp/tempno/typed_notes.docx
+++ b/backend/temp/tempno/typed_notes.docx
@@ -2,266 +2,6 @@
 <file path=word/document.xml><?xml version="1.0" encoding="utf-8"?>
 <w:document xmlns:wpc="http://schemas.microsoft.com/office/word/2010/wordprocessingCanvas" xmlns:mo="http://schemas.microsoft.com/office/mac/office/2008/main" xmlns:mc="http://schemas.openxmlformats.org/markup-compatibility/2006" xmlns:mv="urn:schemas-microsoft-com:mac:vml" xmlns:o="urn:schemas-microsoft-com:office:office" xmlns:r="http://schemas.openxmlformats.org/officeDocument/2006/relationships" xmlns:m="http://schemas.openxmlformats.org/officeDocument/2006/math" xmlns:v="urn:schemas-microsoft-com:vml" xmlns:wp14="http://schemas.microsoft.com/office/word/2010/wordprocessingDrawing" xmlns:wp="http://schemas.openxmlformats.org/drawingml/2006/wordprocessingDrawing" xmlns:w10="urn:schemas-microsoft-com:office:word" xmlns:w="http://schemas.openxmlformats.org/wordprocessingml/2006/main" xmlns:w14="http://schemas.microsoft.com/office/word/2010/wordml" xmlns:wpg="http://schemas.microsoft.com/office/word/2010/wordprocessingGroup" xmlns:wpi="http://schemas.microsoft.com/office/word/2010/wordprocessingInk" xmlns:wne="http://schemas.microsoft.com/office/word/2006/wordml" xmlns:wps="http://schemas.microsoft.com/office/word/2010/wordprocessingShape" mc:Ignorable="w14 wp14">
   <w:body>
-    <w:p>
-      <w:r>
-        <w:t>Rough Lawyer Notes — M&amp;A Deal</w:t>
-      </w:r>
-    </w:p>
-    <w:p>
-      <w:r>
-        <w:t>Date: 23 May 2025</w:t>
-      </w:r>
-    </w:p>
-    <w:p>
-      <w:r>
-        <w:t>Client: ABC Corp (Buyer)</w:t>
-      </w:r>
-    </w:p>
-    <w:p>
-      <w:r>
-        <w:t>Target: XYZ Ltd</w:t>
-      </w:r>
-    </w:p>
-    <w:p/>
-    <w:p>
-      <w:r>
-        <w:t>Parties</w:t>
-      </w:r>
-    </w:p>
-    <w:p>
-      <w:r>
-        <w:t>- Buyer: ABC Corp, Delaware Corp, CEO John Smith</w:t>
-      </w:r>
-    </w:p>
-    <w:p>
-      <w:r>
-        <w:t>- Target: XYZ Ltd, incorporated in CA, main business: SaaS platform</w:t>
-      </w:r>
-    </w:p>
-    <w:p>
-      <w:r>
-        <w:t>- Contact at target: Sarah Lee (COO)</w:t>
-      </w:r>
-    </w:p>
-    <w:p/>
-    <w:p>
-      <w:r>
-        <w:t>Deal type</w:t>
-      </w:r>
-    </w:p>
-    <w:p>
-      <w:r>
-        <w:t>- Stock purchase, all shares acquired</w:t>
-      </w:r>
-    </w:p>
-    <w:p>
-      <w:r>
-        <w:t>- Estimated price ~$50M, mix cash + equity from buyer</w:t>
-      </w:r>
-    </w:p>
-    <w:p/>
-    <w:p>
-      <w:r>
-        <w:t>Timeline</w:t>
-      </w:r>
-    </w:p>
-    <w:p>
-      <w:r>
-        <w:t>- NDA signed 15 May</w:t>
-      </w:r>
-    </w:p>
-    <w:p>
-      <w:r>
-        <w:t>- LOI expected by end of May</w:t>
-      </w:r>
-    </w:p>
-    <w:p>
-      <w:r>
-        <w:t>- Due diligence 1 June - 30 June</w:t>
-      </w:r>
-    </w:p>
-    <w:p>
-      <w:r>
-        <w:t>- Target close by mid-July</w:t>
-      </w:r>
-    </w:p>
-    <w:p/>
-    <w:p>
-      <w:r>
-        <w:t>Confidentiality</w:t>
-      </w:r>
-    </w:p>
-    <w:p>
-      <w:r>
-        <w:t>- NDA has 2-year confidentiality term</w:t>
-      </w:r>
-    </w:p>
-    <w:p>
-      <w:r>
-        <w:t>- Standard non-solicit of employees clause included</w:t>
-      </w:r>
-    </w:p>
-    <w:p/>
-    <w:p>
-      <w:r>
-        <w:t>Due Diligence Needed</w:t>
-      </w:r>
-    </w:p>
-    <w:p>
-      <w:r>
-        <w:t>- Financials: last 3 years (audited pls)</w:t>
-      </w:r>
-    </w:p>
-    <w:p>
-      <w:r>
-        <w:t>- Material contracts: customers + vendors</w:t>
-      </w:r>
-    </w:p>
-    <w:p>
-      <w:r>
-        <w:t>- IP: patents, licenses, software code ownership</w:t>
-      </w:r>
-    </w:p>
-    <w:p>
-      <w:r>
-        <w:t>- Employment: key employee contracts, benefits</w:t>
-      </w:r>
-    </w:p>
-    <w:p>
-      <w:r>
-        <w:t>- Pending lawsuits? None disclosed yet</w:t>
-      </w:r>
-    </w:p>
-    <w:p>
-      <w:r>
-        <w:t>- Regulatory compliance: check for any pending notices</w:t>
-      </w:r>
-    </w:p>
-    <w:p>
-      <w:r>
-        <w:t>- Tax records for last 5 years</w:t>
-      </w:r>
-    </w:p>
-    <w:p>
-      <w:r>
-        <w:t>- Real estate leases: 2 offices, need copies</w:t>
-      </w:r>
-    </w:p>
-    <w:p/>
-    <w:p>
-      <w:r>
-        <w:t>Key deal points to confirm</w:t>
-      </w:r>
-    </w:p>
-    <w:p>
-      <w:r>
-        <w:t>- Purchase price adjustments on working capital</w:t>
-      </w:r>
-    </w:p>
-    <w:p>
-      <w:r>
-        <w:t>- Earn-out possibility? Client unsure but wants option</w:t>
-      </w:r>
-    </w:p>
-    <w:p>
-      <w:r>
-        <w:t>- Indemnity caps – client wants $5M cap, counterparty pushing for $2M</w:t>
-      </w:r>
-    </w:p>
-    <w:p>
-      <w:r>
-        <w:t>- Closing conditions: financing approval, no material adverse change</w:t>
-      </w:r>
-    </w:p>
-    <w:p>
-      <w:r>
-        <w:t>- Termination fee: 2% of deal value if buyer backs out</w:t>
-      </w:r>
-    </w:p>
-    <w:p/>
-    <w:p>
-      <w:r>
-        <w:t>Risks flagged</w:t>
-      </w:r>
-    </w:p>
-    <w:p>
-      <w:r>
-        <w:t>- IP ownership clarity – some software developed by contractors, confirm assignment</w:t>
-      </w:r>
-    </w:p>
-    <w:p>
-      <w:r>
-        <w:t>- Potential key employee departures post-close</w:t>
-      </w:r>
-    </w:p>
-    <w:p>
-      <w:r>
-        <w:t>- No major lawsuits but check historical litigation files</w:t>
-      </w:r>
-    </w:p>
-    <w:p/>
-    <w:p>
-      <w:r>
-        <w:t>Client instructions</w:t>
-      </w:r>
-    </w:p>
-    <w:p>
-      <w:r>
-        <w:t>- Prioritize quick close (within 2 months)</w:t>
-      </w:r>
-    </w:p>
-    <w:p>
-      <w:r>
-        <w:t>- Avoid lengthy indemnity battles</w:t>
-      </w:r>
-    </w:p>
-    <w:p>
-      <w:r>
-        <w:t>- Keep escrow minimum if possible</w:t>
-      </w:r>
-    </w:p>
-    <w:p/>
-    <w:p>
-      <w:r>
-        <w:t>Next steps</w:t>
-      </w:r>
-    </w:p>
-    <w:p>
-      <w:r>
-        <w:t>- Draft LOI for client review by Friday</w:t>
-      </w:r>
-    </w:p>
-    <w:p>
-      <w:r>
-        <w:t>- Request preliminary due diligence docs from target</w:t>
-      </w:r>
-    </w:p>
-    <w:p>
-      <w:r>
-        <w:t>- Setup call with target legal counsel next week</w:t>
-      </w:r>
-    </w:p>
-    <w:p>
-      <w:r>
-        <w:t>- Inform client on risk areas and update weekly</w:t>
-      </w:r>
-    </w:p>
-    <w:p/>
-    <w:p>
-      <w:r>
-        <w:t>Miscellaneous</w:t>
-      </w:r>
-    </w:p>
-    <w:p>
-      <w:r>
-        <w:t>- Discussed choice of governing law — likely Delaware</w:t>
-      </w:r>
-    </w:p>
-    <w:p>
-      <w:r>
-        <w:t>- Arbitration clause to be included in final SPA</w:t>
-      </w:r>
-    </w:p>
     <w:p/>
     <w:sectPr>
       <w:pgSz w:w="12240" w:h="15840"/>

</xml_diff>

<commit_message>
modified:   backend/main.py 	modified:   backend/routes/blockchain_routes.py 	modified:   backend/routes/doc_generator.py 	modified:   backend/routes/html_to_docx.py 	modified:   backend/routes/verification.py 	new file:   backend/temp/tempdoc/typed_notes_structured.pdf 	modified:   backend/temp/tempno/typed_notes.docx 	modified:   backend/utils/email_utils.py 	modified:   backend/utils/openai_client.py 	modified:   frontend/src/app/up_no/Step2.js 	modified:   frontend/src/app/up_no/Step3.js 	modified:   frontend/src/app/up_no/Step4.js 	modified:   frontend/src/components/RichTextEditor.js
</commit_message>
<xml_diff>
--- a/backend/temp/tempno/typed_notes.docx
+++ b/backend/temp/tempno/typed_notes.docx
@@ -2,7 +2,11 @@
 <file path=word/document.xml><?xml version="1.0" encoding="utf-8"?>
 <w:document xmlns:wpc="http://schemas.microsoft.com/office/word/2010/wordprocessingCanvas" xmlns:mo="http://schemas.microsoft.com/office/mac/office/2008/main" xmlns:mc="http://schemas.openxmlformats.org/markup-compatibility/2006" xmlns:mv="urn:schemas-microsoft-com:mac:vml" xmlns:o="urn:schemas-microsoft-com:office:office" xmlns:r="http://schemas.openxmlformats.org/officeDocument/2006/relationships" xmlns:m="http://schemas.openxmlformats.org/officeDocument/2006/math" xmlns:v="urn:schemas-microsoft-com:vml" xmlns:wp14="http://schemas.microsoft.com/office/word/2010/wordprocessingDrawing" xmlns:wp="http://schemas.openxmlformats.org/drawingml/2006/wordprocessingDrawing" xmlns:w10="urn:schemas-microsoft-com:office:word" xmlns:w="http://schemas.openxmlformats.org/wordprocessingml/2006/main" xmlns:w14="http://schemas.microsoft.com/office/word/2010/wordml" xmlns:wpg="http://schemas.microsoft.com/office/word/2010/wordprocessingGroup" xmlns:wpi="http://schemas.microsoft.com/office/word/2010/wordprocessingInk" xmlns:wne="http://schemas.microsoft.com/office/word/2006/wordml" xmlns:wps="http://schemas.microsoft.com/office/word/2010/wordprocessingShape" mc:Ignorable="w14 wp14">
   <w:body>
-    <w:p/>
+    <w:p>
+      <w:r>
+        <w:t>Rough Lawyer Notes — M&amp;A DealDate: 23 May 2025Client: ABC Corp (Buyer)Target: XYZ LtdParties- Buyer: ABC Corp, Delaware Corp, CEO John Smith- Target: XYZ Ltd, incorporated in CA, main business: SaaS platform- Contact at target: Sarah Lee (COO)Deal type- Stock purchase, all shares acquired- Estimated price ~$50M, mix cash + equity from buyerTimeline- NDA signed 15 May- LOI expected by end of May- Due diligence 1 June - 30 June- Target close by mid-JulyConfidentiality- NDA has 2-year confidentiality term- Standard non-solicit of employees clause includedDue Diligence Needed- Financials: last 3 years (audited pls)- Material contracts: customers + vendors- IP: patents, licenses, software code ownership- Employment: key employee contracts, benefits- Pending lawsuits? None disclosed yet- Regulatory compliance: check for any pending notices- Tax records for last 5 years- Real estate leases: 2 offices, need copiesKey deal points to confirm- Purchase price adjustments on working capital- Earn-out possibility? Client unsure but wants option- Indemnity caps – client wants $5M cap, counterparty pushing for $2M- Closing conditions: financing approval, no material adverse change- Termination fee: 2% of deal value if buyer backs outRisks flagged- IP ownership clarity – some software developed by contractors, confirm assignment- Potential key employee departures post-close- No major lawsuits but check historical litigation filesClient instructions- Prioritize quick close (within 2 months)- Avoid lengthy indemnity battles- Keep escrow minimum if possibleNext steps- Draft LOI for client review by Friday- Request preliminary due diligence docs from target- Setup call with target legal counsel next week- Inform client on risk areas and update weeklyMiscellaneous- Discussed choice of governing law — likely Delaware- Arbitration clause to be included in final SPA</w:t>
+      </w:r>
+    </w:p>
     <w:sectPr>
       <w:pgSz w:w="12240" w:h="15840"/>
       <w:pgMar w:top="1440" w:right="1800" w:bottom="1440" w:left="1800" w:header="720" w:footer="720" w:gutter="0"/>

</xml_diff>